<commit_message>
Modified lab 10 report
</commit_message>
<xml_diff>
--- a/os/labs zvits/OS_lab10.docx
+++ b/os/labs zvits/OS_lab10.docx
@@ -180,17 +180,7 @@
           <w:szCs w:val="28"/>
           <w:lang w:val="uk-UA"/>
         </w:rPr>
-        <w:t>Про в</w:t>
-      </w:r>
-      <w:r>
-        <w:rPr>
-          <w:rFonts w:ascii="Times New Roman" w:hAnsi="Times New Roman" w:cs="Times New Roman"/>
-          <w:b/>
-          <w:sz w:val="28"/>
-          <w:szCs w:val="28"/>
-          <w:lang w:val="uk-UA"/>
-        </w:rPr>
-        <w:t>иконання лабораторної роботи № 10</w:t>
+        <w:t>Про виконання лабораторної роботи № 10</w:t>
       </w:r>
     </w:p>
     <w:p>
@@ -546,6 +536,7 @@
           <w:rFonts w:ascii="Times New Roman" w:hAnsi="Times New Roman" w:cs="Times New Roman"/>
           <w:sz w:val="28"/>
           <w:szCs w:val="28"/>
+          <w:lang w:val="ru-RU"/>
         </w:rPr>
         <w:t>Управління файловою системою</w:t>
       </w:r>
@@ -6352,10 +6343,11 @@
         <w:rPr>
           <w:rFonts w:ascii="Times New Roman" w:hAnsi="Times New Roman" w:cs="Times New Roman"/>
           <w:b/>
+          <w:noProof/>
           <w:color w:val="000000"/>
           <w:sz w:val="28"/>
           <w:szCs w:val="28"/>
-          <w:lang w:val="uk-UA"/>
+          <w:lang w:val="uk-UA" w:eastAsia="uk-UA"/>
         </w:rPr>
         <w:lastRenderedPageBreak/>
         <w:drawing>
@@ -6405,7 +6397,6 @@
           <w:b/>
           <w:sz w:val="28"/>
           <w:szCs w:val="28"/>
-          <w:lang w:val="ru-RU"/>
         </w:rPr>
       </w:pPr>
       <w:r>
@@ -6421,7 +6412,6 @@
           <w:b/>
           <w:sz w:val="28"/>
           <w:szCs w:val="28"/>
-          <w:lang w:val="ru-RU"/>
         </w:rPr>
         <w:t>:</w:t>
       </w:r>
@@ -8254,9 +8244,9 @@
         </w:rPr>
         <w:drawing>
           <wp:inline distT="0" distB="0" distL="0" distR="0">
-            <wp:extent cx="5545931" cy="3131820"/>
+            <wp:extent cx="5545455" cy="3131551"/>
             <wp:effectExtent l="0" t="0" r="0" b="0"/>
-            <wp:docPr id="4" name="Рисунок 4" descr="C:\Users\Pavlo\VirtualBox VMs\unubtu_new\lab9_photo\VirtualBox_unubtu_new_23_11_2021_01_20_51.png"/>
+            <wp:docPr id="2" name="Рисунок 2" descr="C:\Users\Pavlo\VirtualBox VMs\unubtu_new\lab9_photo\lab10_file.png"/>
             <wp:cNvGraphicFramePr>
               <a:graphicFrameLocks xmlns:a="http://schemas.openxmlformats.org/drawingml/2006/main" noChangeAspect="1"/>
             </wp:cNvGraphicFramePr>
@@ -8264,7 +8254,7 @@
               <a:graphicData uri="http://schemas.openxmlformats.org/drawingml/2006/picture">
                 <pic:pic xmlns:pic="http://schemas.openxmlformats.org/drawingml/2006/picture">
                   <pic:nvPicPr>
-                    <pic:cNvPr id="0" name="Picture 1" descr="C:\Users\Pavlo\VirtualBox VMs\unubtu_new\lab9_photo\VirtualBox_unubtu_new_23_11_2021_01_20_51.png"/>
+                    <pic:cNvPr id="0" name="Picture 1" descr="C:\Users\Pavlo\VirtualBox VMs\unubtu_new\lab9_photo\lab10_file.png"/>
                     <pic:cNvPicPr>
                       <a:picLocks noChangeAspect="1" noChangeArrowheads="1"/>
                     </pic:cNvPicPr>
@@ -8285,7 +8275,7 @@
                   <pic:spPr bwMode="auto">
                     <a:xfrm>
                       <a:off x="0" y="0"/>
-                      <a:ext cx="5557944" cy="3138604"/>
+                      <a:ext cx="5548450" cy="3133242"/>
                     </a:xfrm>
                     <a:prstGeom prst="rect">
                       <a:avLst/>
@@ -8301,6 +8291,8 @@
           </wp:inline>
         </w:drawing>
       </w:r>
+      <w:bookmarkStart w:id="0" w:name="_GoBack"/>
+      <w:bookmarkEnd w:id="0"/>
     </w:p>
     <w:p>
       <w:pPr>
@@ -8438,8 +8430,6 @@
         </w:rPr>
         <w:t xml:space="preserve"> Реалізував програму, яка записує результат лаб роботи №3 і №4 у файл.</w:t>
       </w:r>
-      <w:bookmarkStart w:id="0" w:name="_GoBack"/>
-      <w:bookmarkEnd w:id="0"/>
     </w:p>
     <w:p>
       <w:pPr>

</xml_diff>